<commit_message>
Acabada binarizacion y empezado SENDA
</commit_message>
<xml_diff>
--- a/img/image algorithm.docx
+++ b/img/image algorithm.docx
@@ -1238,7 +1238,7 @@
         <a:p>
           <a:r>
             <a:rPr lang="es-ES" sz="1000"/>
-            <a:t>Position Measurement</a:t>
+            <a:t>Position Estimation</a:t>
           </a:r>
         </a:p>
       </dgm:t>
@@ -1405,34 +1405,34 @@
     </dgm:pt>
   </dgm:ptLst>
   <dgm:cxnLst>
+    <dgm:cxn modelId="{45AB7729-8F0D-4F33-AA0E-167A1C6A502A}" srcId="{E7C0229B-6A6B-4CC0-8077-B37165AC9C11}" destId="{BA7EB9AE-5562-472E-848C-ED7B061FDC40}" srcOrd="4" destOrd="0" parTransId="{56D19F5E-218C-4ECE-ACEB-BB1148998E02}" sibTransId="{11A03C69-BB38-4D45-BA20-FFF1EDFBB039}"/>
+    <dgm:cxn modelId="{D4737720-EC06-4136-9A18-8362462CDCD4}" srcId="{E7C0229B-6A6B-4CC0-8077-B37165AC9C11}" destId="{569A4B67-CF5A-42AF-BE25-A57F2430DBDB}" srcOrd="6" destOrd="0" parTransId="{0F9DD626-B4D4-4DB8-98F2-B46F48113BC9}" sibTransId="{C28AB846-B3ED-4F05-A050-843296499EBD}"/>
+    <dgm:cxn modelId="{630B612E-C43F-4C6B-989C-AA3895506D5F}" srcId="{E7C0229B-6A6B-4CC0-8077-B37165AC9C11}" destId="{DDC1CFBA-0CD9-4B5F-8478-39802D651423}" srcOrd="1" destOrd="0" parTransId="{B7CE14CD-114B-4D7E-91AD-49E8BFF74013}" sibTransId="{EB33A75C-0B28-4DAA-AE39-2BF27B0B51AE}"/>
     <dgm:cxn modelId="{FA17C3A6-8C59-4823-BC9B-D5401DD2DC87}" srcId="{E7C0229B-6A6B-4CC0-8077-B37165AC9C11}" destId="{82E4CD1C-F0E0-4856-8BF1-22FCE0B1673D}" srcOrd="2" destOrd="0" parTransId="{6BB9BE93-A818-4DF9-8690-37F2272706A4}" sibTransId="{51562EB6-375A-432F-B7F1-2E749CEA0C9E}"/>
-    <dgm:cxn modelId="{630B612E-C43F-4C6B-989C-AA3895506D5F}" srcId="{E7C0229B-6A6B-4CC0-8077-B37165AC9C11}" destId="{DDC1CFBA-0CD9-4B5F-8478-39802D651423}" srcOrd="1" destOrd="0" parTransId="{B7CE14CD-114B-4D7E-91AD-49E8BFF74013}" sibTransId="{EB33A75C-0B28-4DAA-AE39-2BF27B0B51AE}"/>
-    <dgm:cxn modelId="{45AB7729-8F0D-4F33-AA0E-167A1C6A502A}" srcId="{E7C0229B-6A6B-4CC0-8077-B37165AC9C11}" destId="{BA7EB9AE-5562-472E-848C-ED7B061FDC40}" srcOrd="4" destOrd="0" parTransId="{56D19F5E-218C-4ECE-ACEB-BB1148998E02}" sibTransId="{11A03C69-BB38-4D45-BA20-FFF1EDFBB039}"/>
-    <dgm:cxn modelId="{B346FE52-7DF5-46F5-8FAC-16D19DBE425E}" type="presOf" srcId="{82E4CD1C-F0E0-4856-8BF1-22FCE0B1673D}" destId="{B2F10440-5E22-4006-B95F-7CE3E823E447}" srcOrd="0" destOrd="0" presId="urn:microsoft.com/office/officeart/2005/8/layout/hChevron3"/>
-    <dgm:cxn modelId="{F5A99E70-F36F-479B-851D-637A08DA3134}" type="presOf" srcId="{DDC1CFBA-0CD9-4B5F-8478-39802D651423}" destId="{B3CC93AA-3776-4B90-8E25-A247271ADB9E}" srcOrd="0" destOrd="0" presId="urn:microsoft.com/office/officeart/2005/8/layout/hChevron3"/>
     <dgm:cxn modelId="{99245D7E-FF3F-49E1-976D-A6CE209E84A5}" srcId="{E7C0229B-6A6B-4CC0-8077-B37165AC9C11}" destId="{E3C56779-362F-4D82-A617-71ACE91FF5B2}" srcOrd="5" destOrd="0" parTransId="{162C5F16-C87B-4AF7-80A2-A2E8B6D35B9C}" sibTransId="{AAE35C57-9291-4652-84DF-AD6DA659571A}"/>
-    <dgm:cxn modelId="{A777E4CF-C8AC-4A0D-BEE9-4CC65328D0B0}" type="presOf" srcId="{BA7EB9AE-5562-472E-848C-ED7B061FDC40}" destId="{FE02DAF0-9772-48B9-BD2B-7622650CE856}" srcOrd="0" destOrd="0" presId="urn:microsoft.com/office/officeart/2005/8/layout/hChevron3"/>
     <dgm:cxn modelId="{2D2298C2-88DF-41F5-B36D-C323FEB38AFC}" srcId="{E7C0229B-6A6B-4CC0-8077-B37165AC9C11}" destId="{DDC671D3-2CB9-4D34-AE35-7D991FF36947}" srcOrd="3" destOrd="0" parTransId="{7039BBE4-3EB5-4AEC-ADC1-D0755DEE3CAF}" sibTransId="{FA8E2B11-CBAD-4661-B06A-7CBB2366F593}"/>
-    <dgm:cxn modelId="{D03FF5C6-1BAA-4DC2-93ED-46848391D7AC}" type="presOf" srcId="{E3C56779-362F-4D82-A617-71ACE91FF5B2}" destId="{E6CECB49-4C97-4604-9D65-78551F58159F}" srcOrd="0" destOrd="0" presId="urn:microsoft.com/office/officeart/2005/8/layout/hChevron3"/>
-    <dgm:cxn modelId="{1E9048AC-A3FB-47DA-AD67-7080B97E0FC3}" type="presOf" srcId="{DDC671D3-2CB9-4D34-AE35-7D991FF36947}" destId="{128C9BB8-5074-4FF8-B930-7AF63E43449D}" srcOrd="0" destOrd="0" presId="urn:microsoft.com/office/officeart/2005/8/layout/hChevron3"/>
-    <dgm:cxn modelId="{C2FA0C92-0EF9-4718-BCC4-A7D9FF27B39E}" type="presOf" srcId="{E8F53F26-03B4-4574-B700-F1F205D9A5CC}" destId="{FD52BB26-E895-4ECD-992B-F84B2BB314A3}" srcOrd="0" destOrd="0" presId="urn:microsoft.com/office/officeart/2005/8/layout/hChevron3"/>
-    <dgm:cxn modelId="{D55E83F8-D82F-4365-B420-108BC6B2D856}" type="presOf" srcId="{569A4B67-CF5A-42AF-BE25-A57F2430DBDB}" destId="{992D2E66-98EC-4DF8-85F7-D8F3D2421BD4}" srcOrd="0" destOrd="0" presId="urn:microsoft.com/office/officeart/2005/8/layout/hChevron3"/>
-    <dgm:cxn modelId="{58F04426-551D-4E42-97B4-018FC37BD6D7}" type="presOf" srcId="{E7C0229B-6A6B-4CC0-8077-B37165AC9C11}" destId="{E1655134-4346-4457-83C8-3401A84527E1}" srcOrd="0" destOrd="0" presId="urn:microsoft.com/office/officeart/2005/8/layout/hChevron3"/>
+    <dgm:cxn modelId="{287ADD39-3C2C-4509-BDDD-1BC7281813F2}" type="presOf" srcId="{E3C56779-362F-4D82-A617-71ACE91FF5B2}" destId="{E6CECB49-4C97-4604-9D65-78551F58159F}" srcOrd="0" destOrd="0" presId="urn:microsoft.com/office/officeart/2005/8/layout/hChevron3"/>
+    <dgm:cxn modelId="{DE983397-34B5-46B5-8A1F-A3205906F09F}" type="presOf" srcId="{E8F53F26-03B4-4574-B700-F1F205D9A5CC}" destId="{FD52BB26-E895-4ECD-992B-F84B2BB314A3}" srcOrd="0" destOrd="0" presId="urn:microsoft.com/office/officeart/2005/8/layout/hChevron3"/>
+    <dgm:cxn modelId="{56DF0642-729F-46C8-A823-800F1E6F622C}" type="presOf" srcId="{BA7EB9AE-5562-472E-848C-ED7B061FDC40}" destId="{FE02DAF0-9772-48B9-BD2B-7622650CE856}" srcOrd="0" destOrd="0" presId="urn:microsoft.com/office/officeart/2005/8/layout/hChevron3"/>
+    <dgm:cxn modelId="{4713871D-5AA0-4F41-983E-ECC88736DB18}" type="presOf" srcId="{DDC1CFBA-0CD9-4B5F-8478-39802D651423}" destId="{B3CC93AA-3776-4B90-8E25-A247271ADB9E}" srcOrd="0" destOrd="0" presId="urn:microsoft.com/office/officeart/2005/8/layout/hChevron3"/>
     <dgm:cxn modelId="{478E5E98-5CEB-44AF-84A1-2A4FA5AD77C9}" srcId="{E7C0229B-6A6B-4CC0-8077-B37165AC9C11}" destId="{E8F53F26-03B4-4574-B700-F1F205D9A5CC}" srcOrd="0" destOrd="0" parTransId="{D6317437-3F45-45FA-81F9-1212D93131C4}" sibTransId="{9BA9FC2C-339F-4DAE-853B-837983D79643}"/>
-    <dgm:cxn modelId="{D4737720-EC06-4136-9A18-8362462CDCD4}" srcId="{E7C0229B-6A6B-4CC0-8077-B37165AC9C11}" destId="{569A4B67-CF5A-42AF-BE25-A57F2430DBDB}" srcOrd="6" destOrd="0" parTransId="{0F9DD626-B4D4-4DB8-98F2-B46F48113BC9}" sibTransId="{C28AB846-B3ED-4F05-A050-843296499EBD}"/>
-    <dgm:cxn modelId="{0604896E-C084-47C7-8527-54BCCE5E87F3}" type="presParOf" srcId="{E1655134-4346-4457-83C8-3401A84527E1}" destId="{FD52BB26-E895-4ECD-992B-F84B2BB314A3}" srcOrd="0" destOrd="0" presId="urn:microsoft.com/office/officeart/2005/8/layout/hChevron3"/>
-    <dgm:cxn modelId="{58C0FB9F-7647-4D7A-838B-C713068B80B4}" type="presParOf" srcId="{E1655134-4346-4457-83C8-3401A84527E1}" destId="{3F0FD155-9503-4185-A43C-9F488871DAE0}" srcOrd="1" destOrd="0" presId="urn:microsoft.com/office/officeart/2005/8/layout/hChevron3"/>
-    <dgm:cxn modelId="{D244E1E5-A563-4F06-8217-511CD361228B}" type="presParOf" srcId="{E1655134-4346-4457-83C8-3401A84527E1}" destId="{B3CC93AA-3776-4B90-8E25-A247271ADB9E}" srcOrd="2" destOrd="0" presId="urn:microsoft.com/office/officeart/2005/8/layout/hChevron3"/>
-    <dgm:cxn modelId="{AB5A09DE-2827-4A07-AB91-5C80DC885676}" type="presParOf" srcId="{E1655134-4346-4457-83C8-3401A84527E1}" destId="{07D67476-C3FB-4F45-B751-7F2D9D953156}" srcOrd="3" destOrd="0" presId="urn:microsoft.com/office/officeart/2005/8/layout/hChevron3"/>
-    <dgm:cxn modelId="{A1E5903C-2CE6-497E-BBD4-904ECA286DA3}" type="presParOf" srcId="{E1655134-4346-4457-83C8-3401A84527E1}" destId="{B2F10440-5E22-4006-B95F-7CE3E823E447}" srcOrd="4" destOrd="0" presId="urn:microsoft.com/office/officeart/2005/8/layout/hChevron3"/>
-    <dgm:cxn modelId="{7770D98B-9ED0-4728-99F8-6222634AC6BC}" type="presParOf" srcId="{E1655134-4346-4457-83C8-3401A84527E1}" destId="{E0FFFDF5-30D8-441C-BCD7-4B5D65F32F6A}" srcOrd="5" destOrd="0" presId="urn:microsoft.com/office/officeart/2005/8/layout/hChevron3"/>
-    <dgm:cxn modelId="{AC40D0EA-85AB-40E3-B149-64053B05E40E}" type="presParOf" srcId="{E1655134-4346-4457-83C8-3401A84527E1}" destId="{128C9BB8-5074-4FF8-B930-7AF63E43449D}" srcOrd="6" destOrd="0" presId="urn:microsoft.com/office/officeart/2005/8/layout/hChevron3"/>
-    <dgm:cxn modelId="{526CCDA7-B13C-46FA-89CE-34FB22CA7F12}" type="presParOf" srcId="{E1655134-4346-4457-83C8-3401A84527E1}" destId="{8370B0A6-61D2-431D-AE6C-CF11048CDC6B}" srcOrd="7" destOrd="0" presId="urn:microsoft.com/office/officeart/2005/8/layout/hChevron3"/>
-    <dgm:cxn modelId="{7B09C6FB-7430-4680-8826-287F0E5371DF}" type="presParOf" srcId="{E1655134-4346-4457-83C8-3401A84527E1}" destId="{FE02DAF0-9772-48B9-BD2B-7622650CE856}" srcOrd="8" destOrd="0" presId="urn:microsoft.com/office/officeart/2005/8/layout/hChevron3"/>
-    <dgm:cxn modelId="{98D570D4-996F-4B87-92B4-9FEDDAAFFDAA}" type="presParOf" srcId="{E1655134-4346-4457-83C8-3401A84527E1}" destId="{7DDCC8D9-7704-4CA7-A3DC-8CB1CFF42782}" srcOrd="9" destOrd="0" presId="urn:microsoft.com/office/officeart/2005/8/layout/hChevron3"/>
-    <dgm:cxn modelId="{A3C2584D-2B32-47D6-A331-171948F5AF0C}" type="presParOf" srcId="{E1655134-4346-4457-83C8-3401A84527E1}" destId="{E6CECB49-4C97-4604-9D65-78551F58159F}" srcOrd="10" destOrd="0" presId="urn:microsoft.com/office/officeart/2005/8/layout/hChevron3"/>
-    <dgm:cxn modelId="{063B2264-22D2-422B-9903-AE4891FFBF10}" type="presParOf" srcId="{E1655134-4346-4457-83C8-3401A84527E1}" destId="{3FA11FDF-FCDD-41DA-A35B-9C45C77B2A6B}" srcOrd="11" destOrd="0" presId="urn:microsoft.com/office/officeart/2005/8/layout/hChevron3"/>
-    <dgm:cxn modelId="{CEB7767D-DC54-4B62-8523-B3C497C2EBA6}" type="presParOf" srcId="{E1655134-4346-4457-83C8-3401A84527E1}" destId="{992D2E66-98EC-4DF8-85F7-D8F3D2421BD4}" srcOrd="12" destOrd="0" presId="urn:microsoft.com/office/officeart/2005/8/layout/hChevron3"/>
+    <dgm:cxn modelId="{73377934-665F-46A3-9DF5-88153D0F8CDF}" type="presOf" srcId="{DDC671D3-2CB9-4D34-AE35-7D991FF36947}" destId="{128C9BB8-5074-4FF8-B930-7AF63E43449D}" srcOrd="0" destOrd="0" presId="urn:microsoft.com/office/officeart/2005/8/layout/hChevron3"/>
+    <dgm:cxn modelId="{D41D82C0-E248-4A50-862F-EDB916BADF83}" type="presOf" srcId="{569A4B67-CF5A-42AF-BE25-A57F2430DBDB}" destId="{992D2E66-98EC-4DF8-85F7-D8F3D2421BD4}" srcOrd="0" destOrd="0" presId="urn:microsoft.com/office/officeart/2005/8/layout/hChevron3"/>
+    <dgm:cxn modelId="{B1CFACF4-42F4-4E6D-B0D5-6A2A3F2225AA}" type="presOf" srcId="{82E4CD1C-F0E0-4856-8BF1-22FCE0B1673D}" destId="{B2F10440-5E22-4006-B95F-7CE3E823E447}" srcOrd="0" destOrd="0" presId="urn:microsoft.com/office/officeart/2005/8/layout/hChevron3"/>
+    <dgm:cxn modelId="{FB291856-5A52-4027-B400-D0A569F8AA4C}" type="presOf" srcId="{E7C0229B-6A6B-4CC0-8077-B37165AC9C11}" destId="{E1655134-4346-4457-83C8-3401A84527E1}" srcOrd="0" destOrd="0" presId="urn:microsoft.com/office/officeart/2005/8/layout/hChevron3"/>
+    <dgm:cxn modelId="{253DDCF5-72A0-417A-AEDA-1F082A7CE4B9}" type="presParOf" srcId="{E1655134-4346-4457-83C8-3401A84527E1}" destId="{FD52BB26-E895-4ECD-992B-F84B2BB314A3}" srcOrd="0" destOrd="0" presId="urn:microsoft.com/office/officeart/2005/8/layout/hChevron3"/>
+    <dgm:cxn modelId="{6B8CB5F6-3040-43FD-8D42-D9786849A24E}" type="presParOf" srcId="{E1655134-4346-4457-83C8-3401A84527E1}" destId="{3F0FD155-9503-4185-A43C-9F488871DAE0}" srcOrd="1" destOrd="0" presId="urn:microsoft.com/office/officeart/2005/8/layout/hChevron3"/>
+    <dgm:cxn modelId="{FAEC7EF9-D339-465E-8247-456A510682B6}" type="presParOf" srcId="{E1655134-4346-4457-83C8-3401A84527E1}" destId="{B3CC93AA-3776-4B90-8E25-A247271ADB9E}" srcOrd="2" destOrd="0" presId="urn:microsoft.com/office/officeart/2005/8/layout/hChevron3"/>
+    <dgm:cxn modelId="{B00070BE-1EBD-45BE-A8C9-24E3D9F7FE1C}" type="presParOf" srcId="{E1655134-4346-4457-83C8-3401A84527E1}" destId="{07D67476-C3FB-4F45-B751-7F2D9D953156}" srcOrd="3" destOrd="0" presId="urn:microsoft.com/office/officeart/2005/8/layout/hChevron3"/>
+    <dgm:cxn modelId="{F2BD78DD-A3E2-431E-BE11-EA7C8B75BB04}" type="presParOf" srcId="{E1655134-4346-4457-83C8-3401A84527E1}" destId="{B2F10440-5E22-4006-B95F-7CE3E823E447}" srcOrd="4" destOrd="0" presId="urn:microsoft.com/office/officeart/2005/8/layout/hChevron3"/>
+    <dgm:cxn modelId="{91999639-6724-4CC8-936C-B2989BEDE487}" type="presParOf" srcId="{E1655134-4346-4457-83C8-3401A84527E1}" destId="{E0FFFDF5-30D8-441C-BCD7-4B5D65F32F6A}" srcOrd="5" destOrd="0" presId="urn:microsoft.com/office/officeart/2005/8/layout/hChevron3"/>
+    <dgm:cxn modelId="{181B216E-E33B-4DF9-BBBA-9EC781ED5627}" type="presParOf" srcId="{E1655134-4346-4457-83C8-3401A84527E1}" destId="{128C9BB8-5074-4FF8-B930-7AF63E43449D}" srcOrd="6" destOrd="0" presId="urn:microsoft.com/office/officeart/2005/8/layout/hChevron3"/>
+    <dgm:cxn modelId="{8322BA41-3F82-4640-9D66-46AB43041FCF}" type="presParOf" srcId="{E1655134-4346-4457-83C8-3401A84527E1}" destId="{8370B0A6-61D2-431D-AE6C-CF11048CDC6B}" srcOrd="7" destOrd="0" presId="urn:microsoft.com/office/officeart/2005/8/layout/hChevron3"/>
+    <dgm:cxn modelId="{60671E4F-C7F8-4C1B-A4BE-D0974C033A54}" type="presParOf" srcId="{E1655134-4346-4457-83C8-3401A84527E1}" destId="{FE02DAF0-9772-48B9-BD2B-7622650CE856}" srcOrd="8" destOrd="0" presId="urn:microsoft.com/office/officeart/2005/8/layout/hChevron3"/>
+    <dgm:cxn modelId="{0F9F6BFA-F74A-46A8-BB60-5F7BB7D0480C}" type="presParOf" srcId="{E1655134-4346-4457-83C8-3401A84527E1}" destId="{7DDCC8D9-7704-4CA7-A3DC-8CB1CFF42782}" srcOrd="9" destOrd="0" presId="urn:microsoft.com/office/officeart/2005/8/layout/hChevron3"/>
+    <dgm:cxn modelId="{0C815AD8-48CF-427B-94A0-9957F68BABB9}" type="presParOf" srcId="{E1655134-4346-4457-83C8-3401A84527E1}" destId="{E6CECB49-4C97-4604-9D65-78551F58159F}" srcOrd="10" destOrd="0" presId="urn:microsoft.com/office/officeart/2005/8/layout/hChevron3"/>
+    <dgm:cxn modelId="{1D1BB898-A4ED-4D79-81EF-C2E0183152C7}" type="presParOf" srcId="{E1655134-4346-4457-83C8-3401A84527E1}" destId="{3FA11FDF-FCDD-41DA-A35B-9C45C77B2A6B}" srcOrd="11" destOrd="0" presId="urn:microsoft.com/office/officeart/2005/8/layout/hChevron3"/>
+    <dgm:cxn modelId="{77F883B5-DD2B-4A55-BD4C-4B6C58762378}" type="presParOf" srcId="{E1655134-4346-4457-83C8-3401A84527E1}" destId="{992D2E66-98EC-4DF8-85F7-D8F3D2421BD4}" srcOrd="12" destOrd="0" presId="urn:microsoft.com/office/officeart/2005/8/layout/hChevron3"/>
   </dgm:cxnLst>
   <dgm:bg/>
   <dgm:whole/>
@@ -1899,7 +1899,7 @@
           </a:pPr>
           <a:r>
             <a:rPr lang="es-ES" sz="1000" kern="1200"/>
-            <a:t>Position Measurement</a:t>
+            <a:t>Position Estimation</a:t>
           </a:r>
         </a:p>
       </dsp:txBody>

</xml_diff>